<commit_message>
Saud...youre the guinea pig.
</commit_message>
<xml_diff>
--- a/Puzzles/Week 3/doc/magic_8_ball.docx
+++ b/Puzzles/Week 3/doc/magic_8_ball.docx
@@ -39,6 +39,8 @@
       <w:r>
         <w:t xml:space="preserve">ant you to do community service…but you’re reluctant because you don’t do things for free.  </w:t>
       </w:r>
+      <w:bookmarkStart w:id="0" w:name="_GoBack"/>
+      <w:bookmarkEnd w:id="0"/>
     </w:p>
     <w:p>
       <w:r>
@@ -552,54 +554,7 @@
         </w:drawing>
       </w:r>
     </w:p>
-    <w:p>
-      <w:pPr>
-        <w:jc w:val="center"/>
-      </w:pPr>
-      <w:r>
-        <w:rPr>
-          <w:noProof/>
-        </w:rPr>
-        <w:lastRenderedPageBreak/>
-        <w:drawing>
-          <wp:inline distT="0" distB="0" distL="0" distR="0" wp14:anchorId="65F5D7F0" wp14:editId="2D0C69F3">
-            <wp:extent cx="4626932" cy="3476625"/>
-            <wp:effectExtent l="0" t="0" r="2540" b="0"/>
-            <wp:docPr id="3" name="Picture 3"/>
-            <wp:cNvGraphicFramePr>
-              <a:graphicFrameLocks xmlns:a="http://schemas.openxmlformats.org/drawingml/2006/main" noChangeAspect="1"/>
-            </wp:cNvGraphicFramePr>
-            <a:graphic xmlns:a="http://schemas.openxmlformats.org/drawingml/2006/main">
-              <a:graphicData uri="http://schemas.openxmlformats.org/drawingml/2006/picture">
-                <pic:pic xmlns:pic="http://schemas.openxmlformats.org/drawingml/2006/picture">
-                  <pic:nvPicPr>
-                    <pic:cNvPr id="1" name=""/>
-                    <pic:cNvPicPr/>
-                  </pic:nvPicPr>
-                  <pic:blipFill>
-                    <a:blip r:embed="rId7"/>
-                    <a:stretch>
-                      <a:fillRect/>
-                    </a:stretch>
-                  </pic:blipFill>
-                  <pic:spPr>
-                    <a:xfrm>
-                      <a:off x="0" y="0"/>
-                      <a:ext cx="4628326" cy="3477673"/>
-                    </a:xfrm>
-                    <a:prstGeom prst="rect">
-                      <a:avLst/>
-                    </a:prstGeom>
-                  </pic:spPr>
-                </pic:pic>
-              </a:graphicData>
-            </a:graphic>
-          </wp:inline>
-        </w:drawing>
-      </w:r>
-      <w:bookmarkStart w:id="0" w:name="_GoBack"/>
-      <w:bookmarkEnd w:id="0"/>
-    </w:p>
+    <w:p/>
     <w:sectPr>
       <w:pgSz w:w="12240" w:h="15840"/>
       <w:pgMar w:top="1440" w:right="1440" w:bottom="1440" w:left="1440" w:header="720" w:footer="720" w:gutter="0"/>

</xml_diff>